<commit_message>
finished everything I think besides 3
</commit_message>
<xml_diff>
--- a/homework3/hw3.docx
+++ b/homework3/hw3.docx
@@ -8,33 +8,11 @@
           <w:rFonts w:eastAsia="Times New Roman" w:cs="Times New Roman"/>
         </w:rPr>
       </w:pPr>
-      <w:proofErr w:type="spellStart"/>
-      <w:r>
-        <w:rPr>
-          <w:rFonts w:eastAsia="Times New Roman" w:cs="Times New Roman"/>
-        </w:rPr>
-        <w:t>Shiven</w:t>
-      </w:r>
-      <w:proofErr w:type="spellEnd"/>
-      <w:r>
-        <w:rPr>
-          <w:rFonts w:eastAsia="Times New Roman" w:cs="Times New Roman"/>
-        </w:rPr>
-        <w:t xml:space="preserve"> </w:t>
-      </w:r>
-      <w:proofErr w:type="spellStart"/>
-      <w:r>
-        <w:rPr>
-          <w:rFonts w:eastAsia="Times New Roman" w:cs="Times New Roman"/>
-        </w:rPr>
-        <w:t>Srivastava</w:t>
-      </w:r>
-      <w:proofErr w:type="spellEnd"/>
-      <w:r>
-        <w:rPr>
-          <w:rFonts w:eastAsia="Times New Roman" w:cs="Times New Roman"/>
-        </w:rPr>
-        <w:t xml:space="preserve"> and James Russo</w:t>
+      <w:r>
+        <w:rPr>
+          <w:rFonts w:eastAsia="Times New Roman" w:cs="Times New Roman"/>
+        </w:rPr>
+        <w:t>Shiven Srivastava and James Russo</w:t>
       </w:r>
     </w:p>
     <w:p>
@@ -499,21 +477,7 @@
         <w:rPr>
           <w:rFonts w:eastAsia="Times New Roman" w:cs="Times New Roman"/>
         </w:rPr>
-        <w:t xml:space="preserve">Let there be an arbitrary </w:t>
-      </w:r>
-      <w:proofErr w:type="spellStart"/>
-      <w:r>
-        <w:rPr>
-          <w:rFonts w:eastAsia="Times New Roman" w:cs="Times New Roman"/>
-        </w:rPr>
-        <w:t>f.d</w:t>
-      </w:r>
-      <w:proofErr w:type="spellEnd"/>
-      <w:r>
-        <w:rPr>
-          <w:rFonts w:eastAsia="Times New Roman" w:cs="Times New Roman"/>
-        </w:rPr>
-        <w:t xml:space="preserve">. X </w:t>
+        <w:t xml:space="preserve">Let there be an arbitrary f.d. X </w:t>
       </w:r>
       <w:r>
         <w:rPr>
@@ -796,21 +760,7 @@
         <w:rPr>
           <w:rFonts w:eastAsia="Times New Roman" w:cs="Times New Roman"/>
         </w:rPr>
-        <w:t xml:space="preserve">The reflexivity and augmentation Armstrong axioms are sound (we proved </w:t>
-      </w:r>
-      <w:proofErr w:type="spellStart"/>
-      <w:r>
-        <w:rPr>
-          <w:rFonts w:eastAsia="Times New Roman" w:cs="Times New Roman"/>
-        </w:rPr>
-        <w:t>soundess</w:t>
-      </w:r>
-      <w:proofErr w:type="spellEnd"/>
-      <w:r>
-        <w:rPr>
-          <w:rFonts w:eastAsia="Times New Roman" w:cs="Times New Roman"/>
-        </w:rPr>
-        <w:t xml:space="preserve"> of the transitivity axiom in class). </w:t>
+        <w:t xml:space="preserve">The reflexivity and augmentation Armstrong axioms are sound (we proved soundess of the transitivity axiom in class). </w:t>
       </w:r>
     </w:p>
     <w:p>
@@ -914,21 +864,7 @@
         <w:rPr>
           <w:rFonts w:eastAsia="Times New Roman" w:cs="Times New Roman"/>
         </w:rPr>
-        <w:t xml:space="preserve">R, </w:t>
-      </w:r>
-      <w:proofErr w:type="gramStart"/>
-      <w:r>
-        <w:rPr>
-          <w:rFonts w:eastAsia="Times New Roman" w:cs="Times New Roman"/>
-        </w:rPr>
-        <w:t>s(</w:t>
-      </w:r>
-      <w:proofErr w:type="gramEnd"/>
-      <w:r>
-        <w:rPr>
-          <w:rFonts w:eastAsia="Times New Roman" w:cs="Times New Roman"/>
-        </w:rPr>
-        <w:t>X) = t(X)</w:t>
+        <w:t>R, s(X) = t(X)</w:t>
       </w:r>
     </w:p>
     <w:p>
@@ -978,19 +914,11 @@
           <w:rFonts w:eastAsia="Times New Roman" w:cs="Times New Roman"/>
         </w:rPr>
       </w:pPr>
-      <w:proofErr w:type="gramStart"/>
-      <w:r>
-        <w:rPr>
-          <w:rFonts w:eastAsia="Times New Roman" w:cs="Times New Roman"/>
-        </w:rPr>
-        <w:t>s</w:t>
-      </w:r>
-      <w:proofErr w:type="gramEnd"/>
-      <w:r>
-        <w:rPr>
-          <w:rFonts w:eastAsia="Times New Roman" w:cs="Times New Roman"/>
-        </w:rPr>
-        <w:t>(Y</w:t>
+      <w:r>
+        <w:rPr>
+          <w:rFonts w:eastAsia="Times New Roman" w:cs="Times New Roman"/>
+        </w:rPr>
+        <w:t>s(Y</w:t>
       </w:r>
       <w:r>
         <w:rPr>
@@ -1131,21 +1059,7 @@
         <w:rPr>
           <w:rFonts w:eastAsia="Times New Roman" w:cs="Times New Roman"/>
         </w:rPr>
-        <w:t xml:space="preserve">Assume </w:t>
-      </w:r>
-      <w:proofErr w:type="gramStart"/>
-      <w:r>
-        <w:rPr>
-          <w:rFonts w:eastAsia="Times New Roman" w:cs="Times New Roman"/>
-        </w:rPr>
-        <w:t>s(</w:t>
-      </w:r>
-      <w:proofErr w:type="gramEnd"/>
-      <w:r>
-        <w:rPr>
-          <w:rFonts w:eastAsia="Times New Roman" w:cs="Times New Roman"/>
-        </w:rPr>
-        <w:t>XZ) = t(XZ)</w:t>
+        <w:t>Assume s(XZ) = t(XZ)</w:t>
       </w:r>
     </w:p>
     <w:p>
@@ -1163,21 +1077,7 @@
         <w:rPr>
           <w:rFonts w:eastAsia="Times New Roman" w:cs="Times New Roman"/>
         </w:rPr>
-        <w:t xml:space="preserve">Thus, </w:t>
-      </w:r>
-      <w:proofErr w:type="gramStart"/>
-      <w:r>
-        <w:rPr>
-          <w:rFonts w:eastAsia="Times New Roman" w:cs="Times New Roman"/>
-        </w:rPr>
-        <w:t>s(</w:t>
-      </w:r>
-      <w:proofErr w:type="gramEnd"/>
-      <w:r>
-        <w:rPr>
-          <w:rFonts w:eastAsia="Times New Roman" w:cs="Times New Roman"/>
-        </w:rPr>
-        <w:t>X) = t(X) and s(Z) = t(Z)</w:t>
+        <w:t>Thus, s(X) = t(X) and s(Z) = t(Z)</w:t>
       </w:r>
     </w:p>
     <w:p>
@@ -1219,21 +1119,7 @@
         <w:rPr>
           <w:rFonts w:eastAsia="Times New Roman" w:cs="Times New Roman"/>
         </w:rPr>
-        <w:t xml:space="preserve">, </w:t>
-      </w:r>
-      <w:proofErr w:type="gramStart"/>
-      <w:r>
-        <w:rPr>
-          <w:rFonts w:eastAsia="Times New Roman" w:cs="Times New Roman"/>
-        </w:rPr>
-        <w:t>s(</w:t>
-      </w:r>
-      <w:proofErr w:type="gramEnd"/>
-      <w:r>
-        <w:rPr>
-          <w:rFonts w:eastAsia="Times New Roman" w:cs="Times New Roman"/>
-        </w:rPr>
-        <w:t>X) = t(X) implies s(Y) = t(Y) by reflexivity</w:t>
+        <w:t>, s(X) = t(X) implies s(Y) = t(Y) by reflexivity</w:t>
       </w:r>
     </w:p>
     <w:p>
@@ -1251,21 +1137,7 @@
         <w:rPr>
           <w:rFonts w:eastAsia="Times New Roman" w:cs="Times New Roman"/>
         </w:rPr>
-        <w:t xml:space="preserve">Thus, </w:t>
-      </w:r>
-      <w:proofErr w:type="gramStart"/>
-      <w:r>
-        <w:rPr>
-          <w:rFonts w:eastAsia="Times New Roman" w:cs="Times New Roman"/>
-        </w:rPr>
-        <w:t>s(</w:t>
-      </w:r>
-      <w:proofErr w:type="gramEnd"/>
-      <w:r>
-        <w:rPr>
-          <w:rFonts w:eastAsia="Times New Roman" w:cs="Times New Roman"/>
-        </w:rPr>
-        <w:t>YZ) = t(YZ), QED</w:t>
+        <w:t>Thus, s(YZ) = t(YZ), QED</w:t>
       </w:r>
     </w:p>
     <w:p>
@@ -1330,8 +1202,6 @@
         </w:rPr>
         <w:t>+</w:t>
       </w:r>
-      <w:bookmarkStart w:id="0" w:name="_GoBack"/>
-      <w:bookmarkEnd w:id="0"/>
       <w:r>
         <w:rPr>
           <w:rFonts w:eastAsia="Times New Roman" w:cs="Times New Roman"/>
@@ -1401,7 +1271,6 @@
         </w:rPr>
         <w:t>F</w:t>
       </w:r>
-      <w:proofErr w:type="gramStart"/>
       <w:r>
         <w:rPr>
           <w:rFonts w:eastAsia="Times New Roman" w:cs="Times New Roman"/>
@@ -1422,7 +1291,6 @@
         </w:rPr>
         <w:t>.</w:t>
       </w:r>
-      <w:proofErr w:type="gramEnd"/>
     </w:p>
     <w:p>
       <w:pPr>
@@ -1847,7 +1715,6 @@
         </w:rPr>
         <w:t>F</w:t>
       </w:r>
-      <w:proofErr w:type="gramStart"/>
       <w:r>
         <w:rPr>
           <w:rFonts w:eastAsia="Times New Roman" w:cs="Times New Roman"/>
@@ -1868,13 +1735,130 @@
         </w:rPr>
         <w:t>.</w:t>
       </w:r>
-      <w:proofErr w:type="gramEnd"/>
     </w:p>
     <w:p/>
     <w:p>
       <w:r>
         <w:t>Question 2</w:t>
       </w:r>
+    </w:p>
+    <w:p>
+      <w:r>
+        <w:rPr>
+          <w:noProof/>
+        </w:rPr>
+        <w:drawing>
+          <wp:anchor distT="0" distB="0" distL="114300" distR="114300" simplePos="0" relativeHeight="251658240" behindDoc="0" locked="0" layoutInCell="1" allowOverlap="1" wp14:anchorId="6B12B5ED" wp14:editId="69834850">
+            <wp:simplePos x="0" y="0"/>
+            <wp:positionH relativeFrom="column">
+              <wp:posOffset>-1028700</wp:posOffset>
+            </wp:positionH>
+            <wp:positionV relativeFrom="paragraph">
+              <wp:posOffset>167640</wp:posOffset>
+            </wp:positionV>
+            <wp:extent cx="7480935" cy="7315200"/>
+            <wp:effectExtent l="0" t="0" r="12065" b="0"/>
+            <wp:wrapNone/>
+            <wp:docPr id="1" name="Picture 1" descr="Macintosh HD:Users:jamesrusso:Desktop:Screen Shot 2015-03-17 at 6.58.15 PM.png"/>
+            <wp:cNvGraphicFramePr>
+              <a:graphicFrameLocks xmlns:a="http://schemas.openxmlformats.org/drawingml/2006/main" noChangeAspect="1"/>
+            </wp:cNvGraphicFramePr>
+            <a:graphic xmlns:a="http://schemas.openxmlformats.org/drawingml/2006/main">
+              <a:graphicData uri="http://schemas.openxmlformats.org/drawingml/2006/picture">
+                <pic:pic xmlns:pic="http://schemas.openxmlformats.org/drawingml/2006/picture">
+                  <pic:nvPicPr>
+                    <pic:cNvPr id="0" name="Picture 1" descr="Macintosh HD:Users:jamesrusso:Desktop:Screen Shot 2015-03-17 at 6.58.15 PM.png"/>
+                    <pic:cNvPicPr>
+                      <a:picLocks noChangeAspect="1" noChangeArrowheads="1"/>
+                    </pic:cNvPicPr>
+                  </pic:nvPicPr>
+                  <pic:blipFill>
+                    <a:blip r:embed="rId6">
+                      <a:extLst>
+                        <a:ext uri="{28A0092B-C50C-407E-A947-70E740481C1C}">
+                          <a14:useLocalDpi xmlns:a14="http://schemas.microsoft.com/office/drawing/2010/main" val="0"/>
+                        </a:ext>
+                      </a:extLst>
+                    </a:blip>
+                    <a:srcRect/>
+                    <a:stretch>
+                      <a:fillRect/>
+                    </a:stretch>
+                  </pic:blipFill>
+                  <pic:spPr bwMode="auto">
+                    <a:xfrm>
+                      <a:off x="0" y="0"/>
+                      <a:ext cx="7481455" cy="7315708"/>
+                    </a:xfrm>
+                    <a:prstGeom prst="rect">
+                      <a:avLst/>
+                    </a:prstGeom>
+                    <a:noFill/>
+                    <a:ln>
+                      <a:noFill/>
+                    </a:ln>
+                  </pic:spPr>
+                </pic:pic>
+              </a:graphicData>
+            </a:graphic>
+            <wp14:sizeRelH relativeFrom="page">
+              <wp14:pctWidth>0</wp14:pctWidth>
+            </wp14:sizeRelH>
+            <wp14:sizeRelV relativeFrom="page">
+              <wp14:pctHeight>0</wp14:pctHeight>
+            </wp14:sizeRelV>
+          </wp:anchor>
+        </w:drawing>
+      </w:r>
+    </w:p>
+    <w:p/>
+    <w:p/>
+    <w:p/>
+    <w:p/>
+    <w:p/>
+    <w:p/>
+    <w:p/>
+    <w:p/>
+    <w:p/>
+    <w:p/>
+    <w:p/>
+    <w:p/>
+    <w:p/>
+    <w:p/>
+    <w:p/>
+    <w:p/>
+    <w:p/>
+    <w:p/>
+    <w:p/>
+    <w:p/>
+    <w:p/>
+    <w:p/>
+    <w:p/>
+    <w:p/>
+    <w:p/>
+    <w:p/>
+    <w:p/>
+    <w:p/>
+    <w:p/>
+    <w:p/>
+    <w:p/>
+    <w:p/>
+    <w:p/>
+    <w:p/>
+    <w:p/>
+    <w:p/>
+    <w:p/>
+    <w:p/>
+    <w:p/>
+    <w:p>
+      <w:r>
+        <w:t xml:space="preserve">The above graph shows our ER diagram. Employee is an entity </w:t>
+      </w:r>
+      <w:r>
+        <w:t>with primary key composed of E_ID and attributes name and salary. Project is an entity with primary key composed of Start Year and Name and attribute Total_Budget. Both Employee and Project are subclasses of the superclass Owner that has a key of Owner_ID. The relationship of the subclasses to the super class is many to one because each employee and project can only have one Owner_ID. There is also an entity Equipment whose key is composed of ID_Num and Name. Equipment and Owner form a relationship Owns where Equipment has a strong many to one relationship because each piece of equipment needs exactly one owner. Then the Record relationship keeps track of the record every time a piece of equipment is used. A Record takes in a piece of equipment, an employee, and a project, and also has a time attribute. This keeps track of the equipment used, the employees responsible, the active project, and the time.</w:t>
+      </w:r>
+      <w:bookmarkStart w:id="0" w:name="_GoBack"/>
+      <w:bookmarkEnd w:id="0"/>
     </w:p>
     <w:sectPr>
       <w:pgSz w:w="12240" w:h="15840"/>
@@ -3067,6 +3051,33 @@
       <w:contextualSpacing/>
     </w:pPr>
   </w:style>
+  <w:style w:type="paragraph" w:styleId="BalloonText">
+    <w:name w:val="Balloon Text"/>
+    <w:basedOn w:val="Normal"/>
+    <w:link w:val="BalloonTextChar"/>
+    <w:uiPriority w:val="99"/>
+    <w:semiHidden/>
+    <w:unhideWhenUsed/>
+    <w:rsid w:val="00046522"/>
+    <w:rPr>
+      <w:rFonts w:ascii="Lucida Grande" w:hAnsi="Lucida Grande" w:cs="Lucida Grande"/>
+      <w:sz w:val="18"/>
+      <w:szCs w:val="18"/>
+    </w:rPr>
+  </w:style>
+  <w:style w:type="character" w:customStyle="1" w:styleId="BalloonTextChar">
+    <w:name w:val="Balloon Text Char"/>
+    <w:basedOn w:val="DefaultParagraphFont"/>
+    <w:link w:val="BalloonText"/>
+    <w:uiPriority w:val="99"/>
+    <w:semiHidden/>
+    <w:rsid w:val="00046522"/>
+    <w:rPr>
+      <w:rFonts w:ascii="Lucida Grande" w:hAnsi="Lucida Grande" w:cs="Lucida Grande"/>
+      <w:sz w:val="18"/>
+      <w:szCs w:val="18"/>
+    </w:rPr>
+  </w:style>
 </w:styles>
 </file>
 
@@ -3263,6 +3274,33 @@
       <w:ind w:left="720"/>
       <w:contextualSpacing/>
     </w:pPr>
+  </w:style>
+  <w:style w:type="paragraph" w:styleId="BalloonText">
+    <w:name w:val="Balloon Text"/>
+    <w:basedOn w:val="Normal"/>
+    <w:link w:val="BalloonTextChar"/>
+    <w:uiPriority w:val="99"/>
+    <w:semiHidden/>
+    <w:unhideWhenUsed/>
+    <w:rsid w:val="00046522"/>
+    <w:rPr>
+      <w:rFonts w:ascii="Lucida Grande" w:hAnsi="Lucida Grande" w:cs="Lucida Grande"/>
+      <w:sz w:val="18"/>
+      <w:szCs w:val="18"/>
+    </w:rPr>
+  </w:style>
+  <w:style w:type="character" w:customStyle="1" w:styleId="BalloonTextChar">
+    <w:name w:val="Balloon Text Char"/>
+    <w:basedOn w:val="DefaultParagraphFont"/>
+    <w:link w:val="BalloonText"/>
+    <w:uiPriority w:val="99"/>
+    <w:semiHidden/>
+    <w:rsid w:val="00046522"/>
+    <w:rPr>
+      <w:rFonts w:ascii="Lucida Grande" w:hAnsi="Lucida Grande" w:cs="Lucida Grande"/>
+      <w:sz w:val="18"/>
+      <w:szCs w:val="18"/>
+    </w:rPr>
   </w:style>
 </w:styles>
 </file>

</xml_diff>